<commit_message>
modified:   CSE210-Week02/High Level Model.docx
</commit_message>
<xml_diff>
--- a/CSE210-Week02/High Level Model.docx
+++ b/CSE210-Week02/High Level Model.docx
@@ -2,6 +2,12 @@
 <file path=word/document.xml><?xml version="1.0" encoding="utf-8"?>
 <w:document xmlns:wpc="http://schemas.microsoft.com/office/word/2010/wordprocessingCanvas" xmlns:cx="http://schemas.microsoft.com/office/drawing/2014/chartex" xmlns:cx1="http://schemas.microsoft.com/office/drawing/2015/9/8/chartex" xmlns:cx2="http://schemas.microsoft.com/office/drawing/2015/10/21/chartex" xmlns:cx3="http://schemas.microsoft.com/office/drawing/2016/5/9/chartex" xmlns:cx4="http://schemas.microsoft.com/office/drawing/2016/5/10/chartex" xmlns:cx5="http://schemas.microsoft.com/office/drawing/2016/5/11/chartex" xmlns:cx6="http://schemas.microsoft.com/office/drawing/2016/5/12/chartex" xmlns:cx7="http://schemas.microsoft.com/office/drawing/2016/5/13/chartex" xmlns:cx8="http://schemas.microsoft.com/office/drawing/2016/5/14/chartex" xmlns:mc="http://schemas.openxmlformats.org/markup-compatibility/2006" xmlns:aink="http://schemas.microsoft.com/office/drawing/2016/ink" xmlns:am3d="http://schemas.microsoft.com/office/drawing/2017/model3d" xmlns:o="urn:schemas-microsoft-com:office:office" xmlns:oel="http://schemas.microsoft.com/office/2019/extlst" xmlns:r="http://schemas.openxmlformats.org/officeDocument/2006/relationships" xmlns:m="http://schemas.openxmlformats.org/officeDocument/2006/math" xmlns:v="urn:schemas-microsoft-com:vml" xmlns:wp14="http://schemas.microsoft.com/office/word/2010/wordprocessingDrawing" xmlns:wp="http://schemas.openxmlformats.org/drawingml/2006/wordprocessingDrawing" xmlns:w10="urn:schemas-microsoft-com:office:word" xmlns:w="http://schemas.openxmlformats.org/wordprocessingml/2006/main" xmlns:w14="http://schemas.microsoft.com/office/word/2010/wordml" xmlns:w15="http://schemas.microsoft.com/office/word/2012/wordml" xmlns:w16cex="http://schemas.microsoft.com/office/word/2018/wordml/cex" xmlns:w16cid="http://schemas.microsoft.com/office/word/2016/wordml/cid" xmlns:w16="http://schemas.microsoft.com/office/word/2018/wordml" xmlns:w16du="http://schemas.microsoft.com/office/word/2023/wordml/word16du" xmlns:w16sdtdh="http://schemas.microsoft.com/office/word/2020/wordml/sdtdatahash" xmlns:w16se="http://schemas.microsoft.com/office/word/2015/wordml/symex" xmlns:wpg="http://schemas.microsoft.com/office/word/2010/wordprocessingGroup" xmlns:wpi="http://schemas.microsoft.com/office/word/2010/wordprocessingInk" xmlns:wne="http://schemas.microsoft.com/office/word/2006/wordml" xmlns:wps="http://schemas.microsoft.com/office/word/2010/wordprocessingShape" mc:Ignorable="w14 w15 w16se w16cid w16 w16cex w16sdtdh w16du wp14">
   <w:body>
+    <w:p/>
+    <w:p/>
+    <w:p/>
+    <w:p/>
+    <w:p/>
+    <w:p/>
     <w:p>
       <w:r>
         <w:rPr>
@@ -2484,7 +2490,6 @@
     <w:p/>
     <w:p/>
     <w:p/>
-    <w:p/>
     <w:p>
       <w:r>
         <w:rPr>
@@ -2493,16 +2498,16 @@
         <mc:AlternateContent>
           <mc:Choice Requires="wps">
             <w:drawing>
-              <wp:anchor distT="0" distB="0" distL="114300" distR="114300" simplePos="0" relativeHeight="251665408" behindDoc="0" locked="0" layoutInCell="1" allowOverlap="1" wp14:anchorId="39D579AA" wp14:editId="09148EE5">
+              <wp:anchor distT="0" distB="0" distL="114300" distR="114300" simplePos="0" relativeHeight="251665408" behindDoc="0" locked="0" layoutInCell="1" allowOverlap="1" wp14:anchorId="39D579AA" wp14:editId="2B5F9BAF">
                 <wp:simplePos x="0" y="0"/>
                 <wp:positionH relativeFrom="column">
-                  <wp:posOffset>406759</wp:posOffset>
+                  <wp:posOffset>405765</wp:posOffset>
                 </wp:positionH>
                 <wp:positionV relativeFrom="paragraph">
-                  <wp:posOffset>-1298</wp:posOffset>
+                  <wp:posOffset>184150</wp:posOffset>
                 </wp:positionV>
-                <wp:extent cx="4914900" cy="2289976"/>
-                <wp:effectExtent l="0" t="0" r="12700" b="8890"/>
+                <wp:extent cx="4914900" cy="2628900"/>
+                <wp:effectExtent l="0" t="0" r="12700" b="12700"/>
                 <wp:wrapNone/>
                 <wp:docPr id="440462910" name="Caixa de Texto 1"/>
                 <wp:cNvGraphicFramePr/>
@@ -2513,7 +2518,7 @@
                       <wps:spPr>
                         <a:xfrm>
                           <a:off x="0" y="0"/>
-                          <a:ext cx="4914900" cy="2289976"/>
+                          <a:ext cx="4914900" cy="2628900"/>
                         </a:xfrm>
                         <a:prstGeom prst="rect">
                           <a:avLst/>
@@ -2718,7 +2723,19 @@
                               <w:rPr>
                                 <w:lang w:val="en-US"/>
                               </w:rPr>
-                              <w:t>filename:string</w:t>
+                              <w:t>file</w:t>
+                            </w:r>
+                            <w:r>
+                              <w:rPr>
+                                <w:lang w:val="en-US"/>
+                              </w:rPr>
+                              <w:t>N</w:t>
+                            </w:r>
+                            <w:r>
+                              <w:rPr>
+                                <w:lang w:val="en-US"/>
+                              </w:rPr>
+                              <w:t>ame:string</w:t>
                             </w:r>
                             <w:proofErr w:type="spellEnd"/>
                             <w:r>
@@ -2741,6 +2758,7 @@
                               <w:t>-</w:t>
                             </w:r>
                             <w:proofErr w:type="spellStart"/>
+                            <w:proofErr w:type="gramStart"/>
                             <w:r>
                               <w:rPr>
                                 <w:lang w:val="en-US"/>
@@ -2761,6 +2779,7 @@
                               <w:t>(</w:t>
                             </w:r>
                             <w:proofErr w:type="spellStart"/>
+                            <w:proofErr w:type="gramEnd"/>
                             <w:r>
                               <w:rPr>
                                 <w:lang w:val="en-US"/>
@@ -2779,6 +2798,106 @@
                                 <w:lang w:val="en-US"/>
                               </w:rPr>
                               <w:t>:Journal</w:t>
+                            </w:r>
+                          </w:p>
+                          <w:p>
+                            <w:pPr>
+                              <w:rPr>
+                                <w:lang w:val="en-US"/>
+                              </w:rPr>
+                            </w:pPr>
+                            <w:r>
+                              <w:rPr>
+                                <w:lang w:val="en-US"/>
+                              </w:rPr>
+                              <w:t>-</w:t>
+                            </w:r>
+                            <w:proofErr w:type="spellStart"/>
+                            <w:proofErr w:type="gramStart"/>
+                            <w:r>
+                              <w:rPr>
+                                <w:lang w:val="en-US"/>
+                              </w:rPr>
+                              <w:t>savePersonToFile</w:t>
+                            </w:r>
+                            <w:proofErr w:type="spellEnd"/>
+                            <w:r>
+                              <w:rPr>
+                                <w:lang w:val="en-US"/>
+                              </w:rPr>
+                              <w:t>(</w:t>
+                            </w:r>
+                            <w:proofErr w:type="spellStart"/>
+                            <w:proofErr w:type="gramEnd"/>
+                            <w:r>
+                              <w:rPr>
+                                <w:lang w:val="en-US"/>
+                              </w:rPr>
+                              <w:t>fileName:String</w:t>
+                            </w:r>
+                            <w:proofErr w:type="spellEnd"/>
+                            <w:r>
+                              <w:rPr>
+                                <w:lang w:val="en-US"/>
+                              </w:rPr>
+                              <w:t xml:space="preserve">, </w:t>
+                            </w:r>
+                            <w:proofErr w:type="spellStart"/>
+                            <w:r>
+                              <w:rPr>
+                                <w:lang w:val="en-US"/>
+                              </w:rPr>
+                              <w:t>userData</w:t>
+                            </w:r>
+                            <w:proofErr w:type="spellEnd"/>
+                            <w:r>
+                              <w:rPr>
+                                <w:lang w:val="en-US"/>
+                              </w:rPr>
+                              <w:t>: Person)</w:t>
+                            </w:r>
+                          </w:p>
+                          <w:p>
+                            <w:pPr>
+                              <w:rPr>
+                                <w:lang w:val="en-US"/>
+                              </w:rPr>
+                            </w:pPr>
+                            <w:r>
+                              <w:rPr>
+                                <w:lang w:val="en-US"/>
+                              </w:rPr>
+                              <w:t>-</w:t>
+                            </w:r>
+                            <w:proofErr w:type="spellStart"/>
+                            <w:r>
+                              <w:rPr>
+                                <w:lang w:val="en-US"/>
+                              </w:rPr>
+                              <w:t>loadPersonFromFile</w:t>
+                            </w:r>
+                            <w:proofErr w:type="spellEnd"/>
+                            <w:r>
+                              <w:rPr>
+                                <w:lang w:val="en-US"/>
+                              </w:rPr>
+                              <w:t>(</w:t>
+                            </w:r>
+                            <w:proofErr w:type="spellStart"/>
+                            <w:proofErr w:type="gramStart"/>
+                            <w:r>
+                              <w:rPr>
+                                <w:lang w:val="en-US"/>
+                              </w:rPr>
+                              <w:t>fileName:string</w:t>
+                            </w:r>
+                            <w:proofErr w:type="spellEnd"/>
+                            <w:proofErr w:type="gramEnd"/>
+                            <w:r>
+                              <w:rPr>
+                                <w:lang w:val="en-US"/>
+                              </w:rPr>
+                              <w:t>):Person</w:t>
                             </w:r>
                           </w:p>
                           <w:p>
@@ -2807,7 +2926,7 @@
           </mc:Choice>
           <mc:Fallback>
             <w:pict>
-              <v:shape w14:anchorId="39D579AA" id="_x0000_s1029" type="#_x0000_t202" style="position:absolute;margin-left:32.05pt;margin-top:-.1pt;width:387pt;height:180.3pt;z-index:251665408;visibility:visible;mso-wrap-style:square;mso-height-percent:0;mso-wrap-distance-left:9pt;mso-wrap-distance-top:0;mso-wrap-distance-right:9pt;mso-wrap-distance-bottom:0;mso-position-horizontal:absolute;mso-position-horizontal-relative:text;mso-position-vertical:absolute;mso-position-vertical-relative:text;mso-height-percent:0;mso-height-relative:margin;v-text-anchor:top" o:gfxdata="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" fillcolor="white [3201]" strokeweight=".5pt">
+              <v:shape w14:anchorId="39D579AA" id="_x0000_s1029" type="#_x0000_t202" style="position:absolute;margin-left:31.95pt;margin-top:14.5pt;width:387pt;height:207pt;z-index:251665408;visibility:visible;mso-wrap-style:square;mso-height-percent:0;mso-wrap-distance-left:9pt;mso-wrap-distance-top:0;mso-wrap-distance-right:9pt;mso-wrap-distance-bottom:0;mso-position-horizontal:absolute;mso-position-horizontal-relative:text;mso-position-vertical:absolute;mso-position-vertical-relative:text;mso-height-percent:0;mso-height-relative:margin;v-text-anchor:top" o:gfxdata="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" fillcolor="white [3201]" strokeweight=".5pt">
                 <v:textbox>
                   <w:txbxContent>
                     <w:p>
@@ -2999,7 +3118,19 @@
                         <w:rPr>
                           <w:lang w:val="en-US"/>
                         </w:rPr>
-                        <w:t>filename:string</w:t>
+                        <w:t>file</w:t>
+                      </w:r>
+                      <w:r>
+                        <w:rPr>
+                          <w:lang w:val="en-US"/>
+                        </w:rPr>
+                        <w:t>N</w:t>
+                      </w:r>
+                      <w:r>
+                        <w:rPr>
+                          <w:lang w:val="en-US"/>
+                        </w:rPr>
+                        <w:t>ame:string</w:t>
                       </w:r>
                       <w:proofErr w:type="spellEnd"/>
                       <w:r>
@@ -3022,6 +3153,7 @@
                         <w:t>-</w:t>
                       </w:r>
                       <w:proofErr w:type="spellStart"/>
+                      <w:proofErr w:type="gramStart"/>
                       <w:r>
                         <w:rPr>
                           <w:lang w:val="en-US"/>
@@ -3042,6 +3174,7 @@
                         <w:t>(</w:t>
                       </w:r>
                       <w:proofErr w:type="spellStart"/>
+                      <w:proofErr w:type="gramEnd"/>
                       <w:r>
                         <w:rPr>
                           <w:lang w:val="en-US"/>
@@ -3060,6 +3193,106 @@
                           <w:lang w:val="en-US"/>
                         </w:rPr>
                         <w:t>:Journal</w:t>
+                      </w:r>
+                    </w:p>
+                    <w:p>
+                      <w:pPr>
+                        <w:rPr>
+                          <w:lang w:val="en-US"/>
+                        </w:rPr>
+                      </w:pPr>
+                      <w:r>
+                        <w:rPr>
+                          <w:lang w:val="en-US"/>
+                        </w:rPr>
+                        <w:t>-</w:t>
+                      </w:r>
+                      <w:proofErr w:type="spellStart"/>
+                      <w:proofErr w:type="gramStart"/>
+                      <w:r>
+                        <w:rPr>
+                          <w:lang w:val="en-US"/>
+                        </w:rPr>
+                        <w:t>savePersonToFile</w:t>
+                      </w:r>
+                      <w:proofErr w:type="spellEnd"/>
+                      <w:r>
+                        <w:rPr>
+                          <w:lang w:val="en-US"/>
+                        </w:rPr>
+                        <w:t>(</w:t>
+                      </w:r>
+                      <w:proofErr w:type="spellStart"/>
+                      <w:proofErr w:type="gramEnd"/>
+                      <w:r>
+                        <w:rPr>
+                          <w:lang w:val="en-US"/>
+                        </w:rPr>
+                        <w:t>fileName:String</w:t>
+                      </w:r>
+                      <w:proofErr w:type="spellEnd"/>
+                      <w:r>
+                        <w:rPr>
+                          <w:lang w:val="en-US"/>
+                        </w:rPr>
+                        <w:t xml:space="preserve">, </w:t>
+                      </w:r>
+                      <w:proofErr w:type="spellStart"/>
+                      <w:r>
+                        <w:rPr>
+                          <w:lang w:val="en-US"/>
+                        </w:rPr>
+                        <w:t>userData</w:t>
+                      </w:r>
+                      <w:proofErr w:type="spellEnd"/>
+                      <w:r>
+                        <w:rPr>
+                          <w:lang w:val="en-US"/>
+                        </w:rPr>
+                        <w:t>: Person)</w:t>
+                      </w:r>
+                    </w:p>
+                    <w:p>
+                      <w:pPr>
+                        <w:rPr>
+                          <w:lang w:val="en-US"/>
+                        </w:rPr>
+                      </w:pPr>
+                      <w:r>
+                        <w:rPr>
+                          <w:lang w:val="en-US"/>
+                        </w:rPr>
+                        <w:t>-</w:t>
+                      </w:r>
+                      <w:proofErr w:type="spellStart"/>
+                      <w:r>
+                        <w:rPr>
+                          <w:lang w:val="en-US"/>
+                        </w:rPr>
+                        <w:t>loadPersonFromFile</w:t>
+                      </w:r>
+                      <w:proofErr w:type="spellEnd"/>
+                      <w:r>
+                        <w:rPr>
+                          <w:lang w:val="en-US"/>
+                        </w:rPr>
+                        <w:t>(</w:t>
+                      </w:r>
+                      <w:proofErr w:type="spellStart"/>
+                      <w:proofErr w:type="gramStart"/>
+                      <w:r>
+                        <w:rPr>
+                          <w:lang w:val="en-US"/>
+                        </w:rPr>
+                        <w:t>fileName:string</w:t>
+                      </w:r>
+                      <w:proofErr w:type="spellEnd"/>
+                      <w:proofErr w:type="gramEnd"/>
+                      <w:r>
+                        <w:rPr>
+                          <w:lang w:val="en-US"/>
+                        </w:rPr>
+                        <w:t>):Person</w:t>
                       </w:r>
                     </w:p>
                     <w:p>
@@ -3076,6 +3309,653 @@
           </mc:Fallback>
         </mc:AlternateContent>
       </w:r>
+    </w:p>
+    <w:p/>
+    <w:p>
+      <w:pPr>
+        <w:rPr>
+          <w:lang w:val="en-US"/>
+        </w:rPr>
+      </w:pPr>
+    </w:p>
+    <w:p>
+      <w:pPr>
+        <w:rPr>
+          <w:lang w:val="en-US"/>
+        </w:rPr>
+      </w:pPr>
+    </w:p>
+    <w:p>
+      <w:pPr>
+        <w:rPr>
+          <w:lang w:val="en-US"/>
+        </w:rPr>
+      </w:pPr>
+    </w:p>
+    <w:p>
+      <w:pPr>
+        <w:rPr>
+          <w:lang w:val="en-US"/>
+        </w:rPr>
+      </w:pPr>
+    </w:p>
+    <w:p>
+      <w:pPr>
+        <w:rPr>
+          <w:lang w:val="en-US"/>
+        </w:rPr>
+      </w:pPr>
+    </w:p>
+    <w:p>
+      <w:pPr>
+        <w:rPr>
+          <w:lang w:val="en-US"/>
+        </w:rPr>
+      </w:pPr>
+    </w:p>
+    <w:p>
+      <w:pPr>
+        <w:rPr>
+          <w:lang w:val="en-US"/>
+        </w:rPr>
+      </w:pPr>
+    </w:p>
+    <w:p>
+      <w:pPr>
+        <w:rPr>
+          <w:lang w:val="en-US"/>
+        </w:rPr>
+      </w:pPr>
+    </w:p>
+    <w:p>
+      <w:pPr>
+        <w:rPr>
+          <w:lang w:val="en-US"/>
+        </w:rPr>
+      </w:pPr>
+    </w:p>
+    <w:p>
+      <w:pPr>
+        <w:rPr>
+          <w:lang w:val="en-US"/>
+        </w:rPr>
+      </w:pPr>
+    </w:p>
+    <w:p>
+      <w:pPr>
+        <w:rPr>
+          <w:lang w:val="en-US"/>
+        </w:rPr>
+      </w:pPr>
+    </w:p>
+    <w:p>
+      <w:pPr>
+        <w:rPr>
+          <w:lang w:val="en-US"/>
+        </w:rPr>
+      </w:pPr>
+    </w:p>
+    <w:p>
+      <w:pPr>
+        <w:rPr>
+          <w:lang w:val="en-US"/>
+        </w:rPr>
+      </w:pPr>
+    </w:p>
+    <w:p>
+      <w:pPr>
+        <w:rPr>
+          <w:lang w:val="en-US"/>
+        </w:rPr>
+      </w:pPr>
+    </w:p>
+    <w:p>
+      <w:pPr>
+        <w:rPr>
+          <w:lang w:val="en-US"/>
+        </w:rPr>
+      </w:pPr>
+    </w:p>
+    <w:p>
+      <w:pPr>
+        <w:rPr>
+          <w:lang w:val="en-US"/>
+        </w:rPr>
+      </w:pPr>
+      <w:r>
+        <w:rPr>
+          <w:noProof/>
+        </w:rPr>
+        <mc:AlternateContent>
+          <mc:Choice Requires="wps">
+            <w:drawing>
+              <wp:anchor distT="0" distB="0" distL="114300" distR="114300" simplePos="0" relativeHeight="251667456" behindDoc="0" locked="0" layoutInCell="1" allowOverlap="1" wp14:anchorId="58860ECA" wp14:editId="2A5DDF0E">
+                <wp:simplePos x="0" y="0"/>
+                <wp:positionH relativeFrom="column">
+                  <wp:posOffset>431165</wp:posOffset>
+                </wp:positionH>
+                <wp:positionV relativeFrom="paragraph">
+                  <wp:posOffset>66675</wp:posOffset>
+                </wp:positionV>
+                <wp:extent cx="4914900" cy="2457450"/>
+                <wp:effectExtent l="0" t="0" r="12700" b="19050"/>
+                <wp:wrapNone/>
+                <wp:docPr id="1944493600" name="Caixa de Texto 1"/>
+                <wp:cNvGraphicFramePr/>
+                <a:graphic xmlns:a="http://schemas.openxmlformats.org/drawingml/2006/main">
+                  <a:graphicData uri="http://schemas.microsoft.com/office/word/2010/wordprocessingShape">
+                    <wps:wsp>
+                      <wps:cNvSpPr txBox="1"/>
+                      <wps:spPr>
+                        <a:xfrm>
+                          <a:off x="0" y="0"/>
+                          <a:ext cx="4914900" cy="2457450"/>
+                        </a:xfrm>
+                        <a:prstGeom prst="rect">
+                          <a:avLst/>
+                        </a:prstGeom>
+                        <a:solidFill>
+                          <a:schemeClr val="lt1"/>
+                        </a:solidFill>
+                        <a:ln w="6350">
+                          <a:solidFill>
+                            <a:prstClr val="black"/>
+                          </a:solidFill>
+                        </a:ln>
+                      </wps:spPr>
+                      <wps:txbx>
+                        <w:txbxContent>
+                          <w:p>
+                            <w:pPr>
+                              <w:jc w:val="center"/>
+                              <w:rPr>
+                                <w:lang w:val="en-US"/>
+                              </w:rPr>
+                            </w:pPr>
+                            <w:r>
+                              <w:rPr>
+                                <w:lang w:val="en-US"/>
+                              </w:rPr>
+                              <w:t xml:space="preserve">Object: </w:t>
+                            </w:r>
+                            <w:proofErr w:type="spellStart"/>
+                            <w:r>
+                              <w:rPr>
+                                <w:lang w:val="en-US"/>
+                              </w:rPr>
+                              <w:t>User</w:t>
+                            </w:r>
+                            <w:r>
+                              <w:rPr>
+                                <w:lang w:val="en-US"/>
+                              </w:rPr>
+                              <w:t>Entry</w:t>
+                            </w:r>
+                            <w:proofErr w:type="spellEnd"/>
+                          </w:p>
+                          <w:p>
+                            <w:pPr>
+                              <w:rPr>
+                                <w:lang w:val="en-US"/>
+                              </w:rPr>
+                            </w:pPr>
+                            <w:proofErr w:type="spellStart"/>
+                            <w:r>
+                              <w:rPr>
+                                <w:lang w:val="en-US"/>
+                              </w:rPr>
+                              <w:t>Responsability</w:t>
+                            </w:r>
+                            <w:proofErr w:type="spellEnd"/>
+                            <w:r>
+                              <w:rPr>
+                                <w:lang w:val="en-US"/>
+                              </w:rPr>
+                              <w:t>:</w:t>
+                            </w:r>
+                          </w:p>
+                          <w:p>
+                            <w:pPr>
+                              <w:rPr>
+                                <w:lang w:val="en-US"/>
+                              </w:rPr>
+                            </w:pPr>
+                            <w:r>
+                              <w:rPr>
+                                <w:lang w:val="en-US"/>
+                              </w:rPr>
+                              <w:t xml:space="preserve">- </w:t>
+                            </w:r>
+                            <w:r>
+                              <w:rPr>
+                                <w:lang w:val="en-US"/>
+                              </w:rPr>
+                              <w:t>Manage the user input screen, presenting the list of input options and capturing user responses</w:t>
+                            </w:r>
+                          </w:p>
+                          <w:p>
+                            <w:pPr>
+                              <w:rPr>
+                                <w:lang w:val="en-US"/>
+                              </w:rPr>
+                            </w:pPr>
+                          </w:p>
+                          <w:p>
+                            <w:pPr>
+                              <w:rPr>
+                                <w:lang w:val="en-US"/>
+                              </w:rPr>
+                            </w:pPr>
+                            <w:r>
+                              <w:rPr>
+                                <w:lang w:val="en-US"/>
+                              </w:rPr>
+                              <w:t>State:</w:t>
+                            </w:r>
+                          </w:p>
+                          <w:p>
+                            <w:pPr>
+                              <w:rPr>
+                                <w:lang w:val="en-US"/>
+                              </w:rPr>
+                            </w:pPr>
+                            <w:r>
+                              <w:rPr>
+                                <w:lang w:val="en-US"/>
+                              </w:rPr>
+                              <w:t>-</w:t>
+                            </w:r>
+                            <w:r>
+                              <w:rPr>
+                                <w:lang w:val="en-US"/>
+                              </w:rPr>
+                              <w:t>options: &lt;string&gt;List</w:t>
+                            </w:r>
+                            <w:r>
+                              <w:rPr>
+                                <w:lang w:val="en-US"/>
+                              </w:rPr>
+                              <w:t xml:space="preserve"> </w:t>
+                            </w:r>
+                          </w:p>
+                          <w:p>
+                            <w:pPr>
+                              <w:rPr>
+                                <w:lang w:val="en-US"/>
+                              </w:rPr>
+                            </w:pPr>
+                          </w:p>
+                          <w:p>
+                            <w:pPr>
+                              <w:rPr>
+                                <w:lang w:val="en-US"/>
+                              </w:rPr>
+                            </w:pPr>
+                          </w:p>
+                          <w:p>
+                            <w:pPr>
+                              <w:rPr>
+                                <w:lang w:val="en-US"/>
+                              </w:rPr>
+                            </w:pPr>
+                            <w:r>
+                              <w:rPr>
+                                <w:lang w:val="en-US"/>
+                              </w:rPr>
+                              <w:t>Behavior:</w:t>
+                            </w:r>
+                          </w:p>
+                          <w:p>
+                            <w:pPr>
+                              <w:rPr>
+                                <w:lang w:val="en-US"/>
+                              </w:rPr>
+                            </w:pPr>
+                            <w:r>
+                              <w:rPr>
+                                <w:lang w:val="en-US"/>
+                              </w:rPr>
+                              <w:t>-</w:t>
+                            </w:r>
+                            <w:proofErr w:type="spellStart"/>
+                            <w:proofErr w:type="gramStart"/>
+                            <w:r>
+                              <w:rPr>
+                                <w:lang w:val="en-US"/>
+                              </w:rPr>
+                              <w:t>showOptions</w:t>
+                            </w:r>
+                            <w:proofErr w:type="spellEnd"/>
+                            <w:r>
+                              <w:rPr>
+                                <w:lang w:val="en-US"/>
+                              </w:rPr>
+                              <w:t>(</w:t>
+                            </w:r>
+                            <w:proofErr w:type="gramEnd"/>
+                            <w:r>
+                              <w:rPr>
+                                <w:lang w:val="en-US"/>
+                              </w:rPr>
+                              <w:t>)</w:t>
+                            </w:r>
+                          </w:p>
+                          <w:p>
+                            <w:pPr>
+                              <w:rPr>
+                                <w:lang w:val="en-US"/>
+                              </w:rPr>
+                            </w:pPr>
+                            <w:r>
+                              <w:rPr>
+                                <w:lang w:val="en-US"/>
+                              </w:rPr>
+                              <w:t>-</w:t>
+                            </w:r>
+                            <w:proofErr w:type="spellStart"/>
+                            <w:proofErr w:type="gramStart"/>
+                            <w:r>
+                              <w:rPr>
+                                <w:lang w:val="en-US"/>
+                              </w:rPr>
+                              <w:t>getUserOption</w:t>
+                            </w:r>
+                            <w:proofErr w:type="spellEnd"/>
+                            <w:r>
+                              <w:rPr>
+                                <w:lang w:val="en-US"/>
+                              </w:rPr>
+                              <w:t>(</w:t>
+                            </w:r>
+                            <w:proofErr w:type="gramEnd"/>
+                            <w:r>
+                              <w:rPr>
+                                <w:lang w:val="en-US"/>
+                              </w:rPr>
+                              <w:t>):int</w:t>
+                            </w:r>
+                          </w:p>
+                          <w:p>
+                            <w:pPr>
+                              <w:rPr>
+                                <w:lang w:val="en-US"/>
+                              </w:rPr>
+                            </w:pPr>
+                          </w:p>
+                          <w:p>
+                            <w:pPr>
+                              <w:rPr>
+                                <w:lang w:val="en-US"/>
+                              </w:rPr>
+                            </w:pPr>
+                          </w:p>
+                        </w:txbxContent>
+                      </wps:txbx>
+                      <wps:bodyPr rot="0" spcFirstLastPara="0" vertOverflow="overflow" horzOverflow="overflow" vert="horz" wrap="square" lIns="91440" tIns="45720" rIns="91440" bIns="45720" numCol="1" spcCol="0" rtlCol="0" fromWordArt="0" anchor="t" anchorCtr="0" forceAA="0" compatLnSpc="1">
+                        <a:prstTxWarp prst="textNoShape">
+                          <a:avLst/>
+                        </a:prstTxWarp>
+                        <a:noAutofit/>
+                      </wps:bodyPr>
+                    </wps:wsp>
+                  </a:graphicData>
+                </a:graphic>
+                <wp14:sizeRelV relativeFrom="margin">
+                  <wp14:pctHeight>0</wp14:pctHeight>
+                </wp14:sizeRelV>
+              </wp:anchor>
+            </w:drawing>
+          </mc:Choice>
+          <mc:Fallback>
+            <w:pict>
+              <v:shape w14:anchorId="58860ECA" id="_x0000_s1030" type="#_x0000_t202" style="position:absolute;margin-left:33.95pt;margin-top:5.25pt;width:387pt;height:193.5pt;z-index:251667456;visibility:visible;mso-wrap-style:square;mso-height-percent:0;mso-wrap-distance-left:9pt;mso-wrap-distance-top:0;mso-wrap-distance-right:9pt;mso-wrap-distance-bottom:0;mso-position-horizontal:absolute;mso-position-horizontal-relative:text;mso-position-vertical:absolute;mso-position-vertical-relative:text;mso-height-percent:0;mso-height-relative:margin;v-text-anchor:top" o:gfxdata="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" fillcolor="white [3201]" strokeweight=".5pt">
+                <v:textbox>
+                  <w:txbxContent>
+                    <w:p>
+                      <w:pPr>
+                        <w:jc w:val="center"/>
+                        <w:rPr>
+                          <w:lang w:val="en-US"/>
+                        </w:rPr>
+                      </w:pPr>
+                      <w:r>
+                        <w:rPr>
+                          <w:lang w:val="en-US"/>
+                        </w:rPr>
+                        <w:t xml:space="preserve">Object: </w:t>
+                      </w:r>
+                      <w:proofErr w:type="spellStart"/>
+                      <w:r>
+                        <w:rPr>
+                          <w:lang w:val="en-US"/>
+                        </w:rPr>
+                        <w:t>User</w:t>
+                      </w:r>
+                      <w:r>
+                        <w:rPr>
+                          <w:lang w:val="en-US"/>
+                        </w:rPr>
+                        <w:t>Entry</w:t>
+                      </w:r>
+                      <w:proofErr w:type="spellEnd"/>
+                    </w:p>
+                    <w:p>
+                      <w:pPr>
+                        <w:rPr>
+                          <w:lang w:val="en-US"/>
+                        </w:rPr>
+                      </w:pPr>
+                      <w:proofErr w:type="spellStart"/>
+                      <w:r>
+                        <w:rPr>
+                          <w:lang w:val="en-US"/>
+                        </w:rPr>
+                        <w:t>Responsability</w:t>
+                      </w:r>
+                      <w:proofErr w:type="spellEnd"/>
+                      <w:r>
+                        <w:rPr>
+                          <w:lang w:val="en-US"/>
+                        </w:rPr>
+                        <w:t>:</w:t>
+                      </w:r>
+                    </w:p>
+                    <w:p>
+                      <w:pPr>
+                        <w:rPr>
+                          <w:lang w:val="en-US"/>
+                        </w:rPr>
+                      </w:pPr>
+                      <w:r>
+                        <w:rPr>
+                          <w:lang w:val="en-US"/>
+                        </w:rPr>
+                        <w:t xml:space="preserve">- </w:t>
+                      </w:r>
+                      <w:r>
+                        <w:rPr>
+                          <w:lang w:val="en-US"/>
+                        </w:rPr>
+                        <w:t>Manage the user input screen, presenting the list of input options and capturing user responses</w:t>
+                      </w:r>
+                    </w:p>
+                    <w:p>
+                      <w:pPr>
+                        <w:rPr>
+                          <w:lang w:val="en-US"/>
+                        </w:rPr>
+                      </w:pPr>
+                    </w:p>
+                    <w:p>
+                      <w:pPr>
+                        <w:rPr>
+                          <w:lang w:val="en-US"/>
+                        </w:rPr>
+                      </w:pPr>
+                      <w:r>
+                        <w:rPr>
+                          <w:lang w:val="en-US"/>
+                        </w:rPr>
+                        <w:t>State:</w:t>
+                      </w:r>
+                    </w:p>
+                    <w:p>
+                      <w:pPr>
+                        <w:rPr>
+                          <w:lang w:val="en-US"/>
+                        </w:rPr>
+                      </w:pPr>
+                      <w:r>
+                        <w:rPr>
+                          <w:lang w:val="en-US"/>
+                        </w:rPr>
+                        <w:t>-</w:t>
+                      </w:r>
+                      <w:r>
+                        <w:rPr>
+                          <w:lang w:val="en-US"/>
+                        </w:rPr>
+                        <w:t>options: &lt;string&gt;List</w:t>
+                      </w:r>
+                      <w:r>
+                        <w:rPr>
+                          <w:lang w:val="en-US"/>
+                        </w:rPr>
+                        <w:t xml:space="preserve"> </w:t>
+                      </w:r>
+                    </w:p>
+                    <w:p>
+                      <w:pPr>
+                        <w:rPr>
+                          <w:lang w:val="en-US"/>
+                        </w:rPr>
+                      </w:pPr>
+                    </w:p>
+                    <w:p>
+                      <w:pPr>
+                        <w:rPr>
+                          <w:lang w:val="en-US"/>
+                        </w:rPr>
+                      </w:pPr>
+                    </w:p>
+                    <w:p>
+                      <w:pPr>
+                        <w:rPr>
+                          <w:lang w:val="en-US"/>
+                        </w:rPr>
+                      </w:pPr>
+                      <w:r>
+                        <w:rPr>
+                          <w:lang w:val="en-US"/>
+                        </w:rPr>
+                        <w:t>Behavior:</w:t>
+                      </w:r>
+                    </w:p>
+                    <w:p>
+                      <w:pPr>
+                        <w:rPr>
+                          <w:lang w:val="en-US"/>
+                        </w:rPr>
+                      </w:pPr>
+                      <w:r>
+                        <w:rPr>
+                          <w:lang w:val="en-US"/>
+                        </w:rPr>
+                        <w:t>-</w:t>
+                      </w:r>
+                      <w:proofErr w:type="spellStart"/>
+                      <w:proofErr w:type="gramStart"/>
+                      <w:r>
+                        <w:rPr>
+                          <w:lang w:val="en-US"/>
+                        </w:rPr>
+                        <w:t>showOptions</w:t>
+                      </w:r>
+                      <w:proofErr w:type="spellEnd"/>
+                      <w:r>
+                        <w:rPr>
+                          <w:lang w:val="en-US"/>
+                        </w:rPr>
+                        <w:t>(</w:t>
+                      </w:r>
+                      <w:proofErr w:type="gramEnd"/>
+                      <w:r>
+                        <w:rPr>
+                          <w:lang w:val="en-US"/>
+                        </w:rPr>
+                        <w:t>)</w:t>
+                      </w:r>
+                    </w:p>
+                    <w:p>
+                      <w:pPr>
+                        <w:rPr>
+                          <w:lang w:val="en-US"/>
+                        </w:rPr>
+                      </w:pPr>
+                      <w:r>
+                        <w:rPr>
+                          <w:lang w:val="en-US"/>
+                        </w:rPr>
+                        <w:t>-</w:t>
+                      </w:r>
+                      <w:proofErr w:type="spellStart"/>
+                      <w:proofErr w:type="gramStart"/>
+                      <w:r>
+                        <w:rPr>
+                          <w:lang w:val="en-US"/>
+                        </w:rPr>
+                        <w:t>getUserOption</w:t>
+                      </w:r>
+                      <w:proofErr w:type="spellEnd"/>
+                      <w:r>
+                        <w:rPr>
+                          <w:lang w:val="en-US"/>
+                        </w:rPr>
+                        <w:t>(</w:t>
+                      </w:r>
+                      <w:proofErr w:type="gramEnd"/>
+                      <w:r>
+                        <w:rPr>
+                          <w:lang w:val="en-US"/>
+                        </w:rPr>
+                        <w:t>):int</w:t>
+                      </w:r>
+                    </w:p>
+                    <w:p>
+                      <w:pPr>
+                        <w:rPr>
+                          <w:lang w:val="en-US"/>
+                        </w:rPr>
+                      </w:pPr>
+                    </w:p>
+                    <w:p>
+                      <w:pPr>
+                        <w:rPr>
+                          <w:lang w:val="en-US"/>
+                        </w:rPr>
+                      </w:pPr>
+                    </w:p>
+                  </w:txbxContent>
+                </v:textbox>
+              </v:shape>
+            </w:pict>
+          </mc:Fallback>
+        </mc:AlternateContent>
+      </w:r>
+    </w:p>
+    <w:p>
+      <w:pPr>
+        <w:rPr>
+          <w:lang w:val="en-US"/>
+        </w:rPr>
+      </w:pPr>
+    </w:p>
+    <w:p>
+      <w:pPr>
+        <w:rPr>
+          <w:lang w:val="en-US"/>
+        </w:rPr>
+      </w:pPr>
     </w:p>
     <w:p>
       <w:pPr>

</xml_diff>